<commit_message>
Updated Experiment list complete
</commit_message>
<xml_diff>
--- a/exp_list.docx
+++ b/exp_list.docx
@@ -386,7 +386,7 @@
         <w:tc>
           <w:tcPr>
             <w:tcW w:w="1112" w:type="dxa"/>
-            <w:shd w:val="clear" w:color="auto" w:fill="F7CAAC" w:themeFill="accent2" w:themeFillTint="66"/>
+            <w:shd w:val="clear" w:color="auto" w:fill="FFF2CC" w:themeFill="accent4" w:themeFillTint="33"/>
           </w:tcPr>
           <w:p>
             <w:pPr>
@@ -400,7 +400,7 @@
         <w:tc>
           <w:tcPr>
             <w:tcW w:w="1119" w:type="dxa"/>
-            <w:shd w:val="clear" w:color="auto" w:fill="F7CAAC" w:themeFill="accent2" w:themeFillTint="66"/>
+            <w:shd w:val="clear" w:color="auto" w:fill="FFF2CC" w:themeFill="accent4" w:themeFillTint="33"/>
           </w:tcPr>
           <w:p>
             <w:pPr>
@@ -414,7 +414,7 @@
         <w:tc>
           <w:tcPr>
             <w:tcW w:w="1154" w:type="dxa"/>
-            <w:shd w:val="clear" w:color="auto" w:fill="F7CAAC" w:themeFill="accent2" w:themeFillTint="66"/>
+            <w:shd w:val="clear" w:color="auto" w:fill="FFF2CC" w:themeFill="accent4" w:themeFillTint="33"/>
           </w:tcPr>
           <w:p>
             <w:pPr>
@@ -428,7 +428,7 @@
         <w:tc>
           <w:tcPr>
             <w:tcW w:w="1274" w:type="dxa"/>
-            <w:shd w:val="clear" w:color="auto" w:fill="F7CAAC" w:themeFill="accent2" w:themeFillTint="66"/>
+            <w:shd w:val="clear" w:color="auto" w:fill="FFF2CC" w:themeFill="accent4" w:themeFillTint="33"/>
           </w:tcPr>
           <w:p>
             <w:pPr>
@@ -442,7 +442,7 @@
         <w:tc>
           <w:tcPr>
             <w:tcW w:w="1083" w:type="dxa"/>
-            <w:shd w:val="clear" w:color="auto" w:fill="F7CAAC" w:themeFill="accent2" w:themeFillTint="66"/>
+            <w:shd w:val="clear" w:color="auto" w:fill="FFF2CC" w:themeFill="accent4" w:themeFillTint="33"/>
           </w:tcPr>
           <w:p>
             <w:pPr>
@@ -456,7 +456,7 @@
         <w:tc>
           <w:tcPr>
             <w:tcW w:w="1177" w:type="dxa"/>
-            <w:shd w:val="clear" w:color="auto" w:fill="F7CAAC" w:themeFill="accent2" w:themeFillTint="66"/>
+            <w:shd w:val="clear" w:color="auto" w:fill="FFF2CC" w:themeFill="accent4" w:themeFillTint="33"/>
           </w:tcPr>
           <w:p>
             <w:pPr>
@@ -470,7 +470,7 @@
         <w:tc>
           <w:tcPr>
             <w:tcW w:w="1484" w:type="dxa"/>
-            <w:shd w:val="clear" w:color="auto" w:fill="F7CAAC" w:themeFill="accent2" w:themeFillTint="66"/>
+            <w:shd w:val="clear" w:color="auto" w:fill="FFF2CC" w:themeFill="accent4" w:themeFillTint="33"/>
           </w:tcPr>
           <w:p>
             <w:pPr>
@@ -486,7 +486,7 @@
         <w:tc>
           <w:tcPr>
             <w:tcW w:w="1112" w:type="dxa"/>
-            <w:shd w:val="clear" w:color="auto" w:fill="C5E0B3" w:themeFill="accent6" w:themeFillTint="66"/>
+            <w:shd w:val="clear" w:color="auto" w:fill="FFF2CC" w:themeFill="accent4" w:themeFillTint="33"/>
           </w:tcPr>
           <w:p>
             <w:pPr>
@@ -500,7 +500,7 @@
         <w:tc>
           <w:tcPr>
             <w:tcW w:w="1119" w:type="dxa"/>
-            <w:shd w:val="clear" w:color="auto" w:fill="C5E0B3" w:themeFill="accent6" w:themeFillTint="66"/>
+            <w:shd w:val="clear" w:color="auto" w:fill="FFF2CC" w:themeFill="accent4" w:themeFillTint="33"/>
           </w:tcPr>
           <w:p>
             <w:pPr>
@@ -514,7 +514,7 @@
         <w:tc>
           <w:tcPr>
             <w:tcW w:w="1154" w:type="dxa"/>
-            <w:shd w:val="clear" w:color="auto" w:fill="C5E0B3" w:themeFill="accent6" w:themeFillTint="66"/>
+            <w:shd w:val="clear" w:color="auto" w:fill="FFF2CC" w:themeFill="accent4" w:themeFillTint="33"/>
           </w:tcPr>
           <w:p>
             <w:pPr>
@@ -528,7 +528,7 @@
         <w:tc>
           <w:tcPr>
             <w:tcW w:w="1274" w:type="dxa"/>
-            <w:shd w:val="clear" w:color="auto" w:fill="C5E0B3" w:themeFill="accent6" w:themeFillTint="66"/>
+            <w:shd w:val="clear" w:color="auto" w:fill="FFF2CC" w:themeFill="accent4" w:themeFillTint="33"/>
           </w:tcPr>
           <w:p>
             <w:pPr>
@@ -542,7 +542,7 @@
         <w:tc>
           <w:tcPr>
             <w:tcW w:w="1083" w:type="dxa"/>
-            <w:shd w:val="clear" w:color="auto" w:fill="C5E0B3" w:themeFill="accent6" w:themeFillTint="66"/>
+            <w:shd w:val="clear" w:color="auto" w:fill="FFF2CC" w:themeFill="accent4" w:themeFillTint="33"/>
           </w:tcPr>
           <w:p>
             <w:pPr>
@@ -556,7 +556,7 @@
         <w:tc>
           <w:tcPr>
             <w:tcW w:w="1177" w:type="dxa"/>
-            <w:shd w:val="clear" w:color="auto" w:fill="C5E0B3" w:themeFill="accent6" w:themeFillTint="66"/>
+            <w:shd w:val="clear" w:color="auto" w:fill="FFF2CC" w:themeFill="accent4" w:themeFillTint="33"/>
           </w:tcPr>
           <w:p>
             <w:pPr>
@@ -570,7 +570,7 @@
         <w:tc>
           <w:tcPr>
             <w:tcW w:w="1484" w:type="dxa"/>
-            <w:shd w:val="clear" w:color="auto" w:fill="C5E0B3" w:themeFill="accent6" w:themeFillTint="66"/>
+            <w:shd w:val="clear" w:color="auto" w:fill="FFF2CC" w:themeFill="accent4" w:themeFillTint="33"/>
           </w:tcPr>
           <w:p>
             <w:pPr>
@@ -586,7 +586,7 @@
         <w:tc>
           <w:tcPr>
             <w:tcW w:w="1112" w:type="dxa"/>
-            <w:shd w:val="clear" w:color="auto" w:fill="8EAADB" w:themeFill="accent5" w:themeFillTint="99"/>
+            <w:shd w:val="clear" w:color="auto" w:fill="AEAAAA" w:themeFill="background2" w:themeFillShade="BF"/>
           </w:tcPr>
           <w:p>
             <w:pPr>
@@ -600,7 +600,7 @@
         <w:tc>
           <w:tcPr>
             <w:tcW w:w="1119" w:type="dxa"/>
-            <w:shd w:val="clear" w:color="auto" w:fill="8EAADB" w:themeFill="accent5" w:themeFillTint="99"/>
+            <w:shd w:val="clear" w:color="auto" w:fill="AEAAAA" w:themeFill="background2" w:themeFillShade="BF"/>
           </w:tcPr>
           <w:p>
             <w:pPr>
@@ -614,7 +614,7 @@
         <w:tc>
           <w:tcPr>
             <w:tcW w:w="1154" w:type="dxa"/>
-            <w:shd w:val="clear" w:color="auto" w:fill="8EAADB" w:themeFill="accent5" w:themeFillTint="99"/>
+            <w:shd w:val="clear" w:color="auto" w:fill="AEAAAA" w:themeFill="background2" w:themeFillShade="BF"/>
           </w:tcPr>
           <w:p>
             <w:pPr>
@@ -628,7 +628,7 @@
         <w:tc>
           <w:tcPr>
             <w:tcW w:w="1274" w:type="dxa"/>
-            <w:shd w:val="clear" w:color="auto" w:fill="8EAADB" w:themeFill="accent5" w:themeFillTint="99"/>
+            <w:shd w:val="clear" w:color="auto" w:fill="AEAAAA" w:themeFill="background2" w:themeFillShade="BF"/>
           </w:tcPr>
           <w:p>
             <w:pPr>
@@ -642,7 +642,7 @@
         <w:tc>
           <w:tcPr>
             <w:tcW w:w="1083" w:type="dxa"/>
-            <w:shd w:val="clear" w:color="auto" w:fill="8EAADB" w:themeFill="accent5" w:themeFillTint="99"/>
+            <w:shd w:val="clear" w:color="auto" w:fill="AEAAAA" w:themeFill="background2" w:themeFillShade="BF"/>
           </w:tcPr>
           <w:p>
             <w:pPr>
@@ -656,7 +656,7 @@
         <w:tc>
           <w:tcPr>
             <w:tcW w:w="1177" w:type="dxa"/>
-            <w:shd w:val="clear" w:color="auto" w:fill="8EAADB" w:themeFill="accent5" w:themeFillTint="99"/>
+            <w:shd w:val="clear" w:color="auto" w:fill="AEAAAA" w:themeFill="background2" w:themeFillShade="BF"/>
           </w:tcPr>
           <w:p>
             <w:pPr>
@@ -670,7 +670,7 @@
         <w:tc>
           <w:tcPr>
             <w:tcW w:w="1484" w:type="dxa"/>
-            <w:shd w:val="clear" w:color="auto" w:fill="8EAADB" w:themeFill="accent5" w:themeFillTint="99"/>
+            <w:shd w:val="clear" w:color="auto" w:fill="AEAAAA" w:themeFill="background2" w:themeFillShade="BF"/>
           </w:tcPr>
           <w:p>
             <w:pPr>
@@ -686,6 +686,406 @@
         <w:tc>
           <w:tcPr>
             <w:tcW w:w="1112" w:type="dxa"/>
+            <w:shd w:val="clear" w:color="auto" w:fill="AEAAAA" w:themeFill="background2" w:themeFillShade="BF"/>
+          </w:tcPr>
+          <w:p>
+            <w:pPr>
+              <w:jc w:val="center"/>
+            </w:pPr>
+            <w:r>
+              <w:t>6</w:t>
+            </w:r>
+          </w:p>
+        </w:tc>
+        <w:tc>
+          <w:tcPr>
+            <w:tcW w:w="1119" w:type="dxa"/>
+            <w:shd w:val="clear" w:color="auto" w:fill="AEAAAA" w:themeFill="background2" w:themeFillShade="BF"/>
+          </w:tcPr>
+          <w:p>
+            <w:pPr>
+              <w:jc w:val="center"/>
+            </w:pPr>
+            <w:r>
+              <w:t>Train</w:t>
+            </w:r>
+          </w:p>
+        </w:tc>
+        <w:tc>
+          <w:tcPr>
+            <w:tcW w:w="1154" w:type="dxa"/>
+            <w:shd w:val="clear" w:color="auto" w:fill="AEAAAA" w:themeFill="background2" w:themeFillShade="BF"/>
+          </w:tcPr>
+          <w:p>
+            <w:pPr>
+              <w:jc w:val="center"/>
+            </w:pPr>
+            <w:r>
+              <w:t>5</w:t>
+            </w:r>
+          </w:p>
+        </w:tc>
+        <w:tc>
+          <w:tcPr>
+            <w:tcW w:w="1274" w:type="dxa"/>
+            <w:shd w:val="clear" w:color="auto" w:fill="AEAAAA" w:themeFill="background2" w:themeFillShade="BF"/>
+          </w:tcPr>
+          <w:p>
+            <w:pPr>
+              <w:jc w:val="center"/>
+            </w:pPr>
+            <w:r>
+              <w:t>10</w:t>
+            </w:r>
+          </w:p>
+        </w:tc>
+        <w:tc>
+          <w:tcPr>
+            <w:tcW w:w="1083" w:type="dxa"/>
+            <w:shd w:val="clear" w:color="auto" w:fill="AEAAAA" w:themeFill="background2" w:themeFillShade="BF"/>
+          </w:tcPr>
+          <w:p>
+            <w:pPr>
+              <w:jc w:val="center"/>
+            </w:pPr>
+            <w:r>
+              <w:t>-</w:t>
+            </w:r>
+          </w:p>
+        </w:tc>
+        <w:tc>
+          <w:tcPr>
+            <w:tcW w:w="1177" w:type="dxa"/>
+            <w:shd w:val="clear" w:color="auto" w:fill="AEAAAA" w:themeFill="background2" w:themeFillShade="BF"/>
+          </w:tcPr>
+          <w:p>
+            <w:pPr>
+              <w:jc w:val="center"/>
+            </w:pPr>
+            <w:r>
+              <w:t>1</w:t>
+            </w:r>
+          </w:p>
+        </w:tc>
+        <w:tc>
+          <w:tcPr>
+            <w:tcW w:w="1484" w:type="dxa"/>
+            <w:shd w:val="clear" w:color="auto" w:fill="AEAAAA" w:themeFill="background2" w:themeFillShade="BF"/>
+          </w:tcPr>
+          <w:p>
+            <w:pPr>
+              <w:jc w:val="center"/>
+            </w:pPr>
+            <w:r>
+              <w:t>No</w:t>
+            </w:r>
+          </w:p>
+        </w:tc>
+      </w:tr>
+      <w:tr>
+        <w:tc>
+          <w:tcPr>
+            <w:tcW w:w="1112" w:type="dxa"/>
+            <w:shd w:val="clear" w:color="auto" w:fill="A8D08D" w:themeFill="accent6" w:themeFillTint="99"/>
+          </w:tcPr>
+          <w:p>
+            <w:pPr>
+              <w:jc w:val="center"/>
+            </w:pPr>
+            <w:r>
+              <w:t>7</w:t>
+            </w:r>
+          </w:p>
+        </w:tc>
+        <w:tc>
+          <w:tcPr>
+            <w:tcW w:w="1119" w:type="dxa"/>
+            <w:shd w:val="clear" w:color="auto" w:fill="A8D08D" w:themeFill="accent6" w:themeFillTint="99"/>
+          </w:tcPr>
+          <w:p>
+            <w:pPr>
+              <w:jc w:val="center"/>
+            </w:pPr>
+            <w:r>
+              <w:t>Test</w:t>
+            </w:r>
+          </w:p>
+        </w:tc>
+        <w:tc>
+          <w:tcPr>
+            <w:tcW w:w="1154" w:type="dxa"/>
+            <w:shd w:val="clear" w:color="auto" w:fill="A8D08D" w:themeFill="accent6" w:themeFillTint="99"/>
+          </w:tcPr>
+          <w:p>
+            <w:pPr>
+              <w:jc w:val="center"/>
+            </w:pPr>
+            <w:r>
+              <w:t>5</w:t>
+            </w:r>
+          </w:p>
+        </w:tc>
+        <w:tc>
+          <w:tcPr>
+            <w:tcW w:w="1274" w:type="dxa"/>
+            <w:shd w:val="clear" w:color="auto" w:fill="A8D08D" w:themeFill="accent6" w:themeFillTint="99"/>
+          </w:tcPr>
+          <w:p>
+            <w:pPr>
+              <w:jc w:val="center"/>
+            </w:pPr>
+            <w:r>
+              <w:t>5</w:t>
+            </w:r>
+          </w:p>
+        </w:tc>
+        <w:tc>
+          <w:tcPr>
+            <w:tcW w:w="1083" w:type="dxa"/>
+            <w:shd w:val="clear" w:color="auto" w:fill="A8D08D" w:themeFill="accent6" w:themeFillTint="99"/>
+          </w:tcPr>
+          <w:p>
+            <w:pPr>
+              <w:jc w:val="center"/>
+            </w:pPr>
+            <w:r>
+              <w:t>-</w:t>
+            </w:r>
+          </w:p>
+        </w:tc>
+        <w:tc>
+          <w:tcPr>
+            <w:tcW w:w="1177" w:type="dxa"/>
+            <w:shd w:val="clear" w:color="auto" w:fill="A8D08D" w:themeFill="accent6" w:themeFillTint="99"/>
+          </w:tcPr>
+          <w:p>
+            <w:pPr>
+              <w:jc w:val="center"/>
+            </w:pPr>
+            <w:r>
+              <w:t>0</w:t>
+            </w:r>
+          </w:p>
+        </w:tc>
+        <w:tc>
+          <w:tcPr>
+            <w:tcW w:w="1484" w:type="dxa"/>
+            <w:shd w:val="clear" w:color="auto" w:fill="A8D08D" w:themeFill="accent6" w:themeFillTint="99"/>
+          </w:tcPr>
+          <w:p>
+            <w:pPr>
+              <w:jc w:val="center"/>
+            </w:pPr>
+            <w:r>
+              <w:t>No</w:t>
+            </w:r>
+          </w:p>
+        </w:tc>
+      </w:tr>
+      <w:tr>
+        <w:tc>
+          <w:tcPr>
+            <w:tcW w:w="1112" w:type="dxa"/>
+            <w:shd w:val="clear" w:color="auto" w:fill="A8D08D" w:themeFill="accent6" w:themeFillTint="99"/>
+          </w:tcPr>
+          <w:p>
+            <w:pPr>
+              <w:jc w:val="center"/>
+            </w:pPr>
+            <w:r>
+              <w:t>8</w:t>
+            </w:r>
+          </w:p>
+        </w:tc>
+        <w:tc>
+          <w:tcPr>
+            <w:tcW w:w="1119" w:type="dxa"/>
+            <w:shd w:val="clear" w:color="auto" w:fill="A8D08D" w:themeFill="accent6" w:themeFillTint="99"/>
+          </w:tcPr>
+          <w:p>
+            <w:pPr>
+              <w:jc w:val="center"/>
+            </w:pPr>
+            <w:r>
+              <w:t>Test</w:t>
+            </w:r>
+          </w:p>
+        </w:tc>
+        <w:tc>
+          <w:tcPr>
+            <w:tcW w:w="1154" w:type="dxa"/>
+            <w:shd w:val="clear" w:color="auto" w:fill="A8D08D" w:themeFill="accent6" w:themeFillTint="99"/>
+          </w:tcPr>
+          <w:p>
+            <w:pPr>
+              <w:jc w:val="center"/>
+            </w:pPr>
+            <w:r>
+              <w:t>5</w:t>
+            </w:r>
+          </w:p>
+        </w:tc>
+        <w:tc>
+          <w:tcPr>
+            <w:tcW w:w="1274" w:type="dxa"/>
+            <w:shd w:val="clear" w:color="auto" w:fill="A8D08D" w:themeFill="accent6" w:themeFillTint="99"/>
+          </w:tcPr>
+          <w:p>
+            <w:pPr>
+              <w:jc w:val="center"/>
+            </w:pPr>
+            <w:r>
+              <w:t>5</w:t>
+            </w:r>
+          </w:p>
+        </w:tc>
+        <w:tc>
+          <w:tcPr>
+            <w:tcW w:w="1083" w:type="dxa"/>
+            <w:shd w:val="clear" w:color="auto" w:fill="A8D08D" w:themeFill="accent6" w:themeFillTint="99"/>
+          </w:tcPr>
+          <w:p>
+            <w:pPr>
+              <w:jc w:val="center"/>
+            </w:pPr>
+            <w:r>
+              <w:t>-</w:t>
+            </w:r>
+          </w:p>
+        </w:tc>
+        <w:tc>
+          <w:tcPr>
+            <w:tcW w:w="1177" w:type="dxa"/>
+            <w:shd w:val="clear" w:color="auto" w:fill="A8D08D" w:themeFill="accent6" w:themeFillTint="99"/>
+          </w:tcPr>
+          <w:p>
+            <w:pPr>
+              <w:jc w:val="center"/>
+            </w:pPr>
+            <w:r>
+              <w:t>0.1</w:t>
+            </w:r>
+          </w:p>
+        </w:tc>
+        <w:tc>
+          <w:tcPr>
+            <w:tcW w:w="1484" w:type="dxa"/>
+            <w:shd w:val="clear" w:color="auto" w:fill="A8D08D" w:themeFill="accent6" w:themeFillTint="99"/>
+          </w:tcPr>
+          <w:p>
+            <w:pPr>
+              <w:jc w:val="center"/>
+            </w:pPr>
+            <w:r>
+              <w:t>No</w:t>
+            </w:r>
+          </w:p>
+        </w:tc>
+      </w:tr>
+      <w:tr>
+        <w:tc>
+          <w:tcPr>
+            <w:tcW w:w="1112" w:type="dxa"/>
+            <w:shd w:val="clear" w:color="auto" w:fill="A8D08D" w:themeFill="accent6" w:themeFillTint="99"/>
+          </w:tcPr>
+          <w:p>
+            <w:pPr>
+              <w:jc w:val="center"/>
+            </w:pPr>
+            <w:r>
+              <w:t>9</w:t>
+            </w:r>
+          </w:p>
+        </w:tc>
+        <w:tc>
+          <w:tcPr>
+            <w:tcW w:w="1119" w:type="dxa"/>
+            <w:shd w:val="clear" w:color="auto" w:fill="A8D08D" w:themeFill="accent6" w:themeFillTint="99"/>
+          </w:tcPr>
+          <w:p>
+            <w:pPr>
+              <w:jc w:val="center"/>
+            </w:pPr>
+            <w:r>
+              <w:t>Test</w:t>
+            </w:r>
+          </w:p>
+        </w:tc>
+        <w:tc>
+          <w:tcPr>
+            <w:tcW w:w="1154" w:type="dxa"/>
+            <w:shd w:val="clear" w:color="auto" w:fill="A8D08D" w:themeFill="accent6" w:themeFillTint="99"/>
+          </w:tcPr>
+          <w:p>
+            <w:pPr>
+              <w:jc w:val="center"/>
+            </w:pPr>
+            <w:r>
+              <w:t>5</w:t>
+            </w:r>
+          </w:p>
+        </w:tc>
+        <w:tc>
+          <w:tcPr>
+            <w:tcW w:w="1274" w:type="dxa"/>
+            <w:shd w:val="clear" w:color="auto" w:fill="A8D08D" w:themeFill="accent6" w:themeFillTint="99"/>
+          </w:tcPr>
+          <w:p>
+            <w:pPr>
+              <w:jc w:val="center"/>
+            </w:pPr>
+            <w:r>
+              <w:t>5</w:t>
+            </w:r>
+          </w:p>
+        </w:tc>
+        <w:tc>
+          <w:tcPr>
+            <w:tcW w:w="1083" w:type="dxa"/>
+            <w:shd w:val="clear" w:color="auto" w:fill="A8D08D" w:themeFill="accent6" w:themeFillTint="99"/>
+          </w:tcPr>
+          <w:p>
+            <w:pPr>
+              <w:jc w:val="center"/>
+            </w:pPr>
+            <w:r>
+              <w:t>-</w:t>
+            </w:r>
+          </w:p>
+        </w:tc>
+        <w:tc>
+          <w:tcPr>
+            <w:tcW w:w="1177" w:type="dxa"/>
+            <w:shd w:val="clear" w:color="auto" w:fill="A8D08D" w:themeFill="accent6" w:themeFillTint="99"/>
+          </w:tcPr>
+          <w:p>
+            <w:pPr>
+              <w:jc w:val="center"/>
+            </w:pPr>
+            <w:r>
+              <w:t>1</w:t>
+            </w:r>
+          </w:p>
+        </w:tc>
+        <w:tc>
+          <w:tcPr>
+            <w:tcW w:w="1484" w:type="dxa"/>
+            <w:shd w:val="clear" w:color="auto" w:fill="A8D08D" w:themeFill="accent6" w:themeFillTint="99"/>
+          </w:tcPr>
+          <w:p>
+            <w:pPr>
+              <w:jc w:val="center"/>
+            </w:pPr>
+            <w:r>
+              <w:t>No</w:t>
+            </w:r>
+          </w:p>
+        </w:tc>
+      </w:tr>
+      <w:tr>
+        <w:tc>
+          <w:tcPr>
+            <w:tcW w:w="1112" w:type="dxa"/>
             <w:shd w:val="clear" w:color="auto" w:fill="F4B083" w:themeFill="accent2" w:themeFillTint="99"/>
           </w:tcPr>
           <w:p>
@@ -693,7 +1093,7 @@
               <w:jc w:val="center"/>
             </w:pPr>
             <w:r>
-              <w:t>6</w:t>
+              <w:t>10</w:t>
             </w:r>
           </w:p>
         </w:tc>
@@ -735,7 +1135,7 @@
               <w:jc w:val="center"/>
             </w:pPr>
             <w:r>
-              <w:t>10</w:t>
+              <w:t>2.5</w:t>
             </w:r>
           </w:p>
         </w:tc>
@@ -763,7 +1163,7 @@
               <w:jc w:val="center"/>
             </w:pPr>
             <w:r>
-              <w:t>1</w:t>
+              <w:t>0</w:t>
             </w:r>
           </w:p>
         </w:tc>
@@ -777,7 +1177,7 @@
               <w:jc w:val="center"/>
             </w:pPr>
             <w:r>
-              <w:t>No</w:t>
+              <w:t>Yes</w:t>
             </w:r>
           </w:p>
         </w:tc>
@@ -786,21 +1186,21 @@
         <w:tc>
           <w:tcPr>
             <w:tcW w:w="1112" w:type="dxa"/>
-            <w:shd w:val="clear" w:color="auto" w:fill="EDEDED" w:themeFill="accent3" w:themeFillTint="33"/>
-          </w:tcPr>
-          <w:p>
-            <w:pPr>
-              <w:jc w:val="center"/>
-            </w:pPr>
-            <w:r>
-              <w:t>7</w:t>
+            <w:shd w:val="clear" w:color="auto" w:fill="F4B083" w:themeFill="accent2" w:themeFillTint="99"/>
+          </w:tcPr>
+          <w:p>
+            <w:pPr>
+              <w:jc w:val="center"/>
+            </w:pPr>
+            <w:r>
+              <w:t>11</w:t>
             </w:r>
           </w:p>
         </w:tc>
         <w:tc>
           <w:tcPr>
             <w:tcW w:w="1119" w:type="dxa"/>
-            <w:shd w:val="clear" w:color="auto" w:fill="EDEDED" w:themeFill="accent3" w:themeFillTint="33"/>
+            <w:shd w:val="clear" w:color="auto" w:fill="F4B083" w:themeFill="accent2" w:themeFillTint="99"/>
           </w:tcPr>
           <w:p>
             <w:pPr>
@@ -814,7 +1214,7 @@
         <w:tc>
           <w:tcPr>
             <w:tcW w:w="1154" w:type="dxa"/>
-            <w:shd w:val="clear" w:color="auto" w:fill="EDEDED" w:themeFill="accent3" w:themeFillTint="33"/>
+            <w:shd w:val="clear" w:color="auto" w:fill="F4B083" w:themeFill="accent2" w:themeFillTint="99"/>
           </w:tcPr>
           <w:p>
             <w:pPr>
@@ -828,21 +1228,21 @@
         <w:tc>
           <w:tcPr>
             <w:tcW w:w="1274" w:type="dxa"/>
-            <w:shd w:val="clear" w:color="auto" w:fill="EDEDED" w:themeFill="accent3" w:themeFillTint="33"/>
-          </w:tcPr>
-          <w:p>
-            <w:pPr>
-              <w:jc w:val="center"/>
-            </w:pPr>
-            <w:r>
-              <w:t>5</w:t>
+            <w:shd w:val="clear" w:color="auto" w:fill="F4B083" w:themeFill="accent2" w:themeFillTint="99"/>
+          </w:tcPr>
+          <w:p>
+            <w:pPr>
+              <w:jc w:val="center"/>
+            </w:pPr>
+            <w:r>
+              <w:t>2.5</w:t>
             </w:r>
           </w:p>
         </w:tc>
         <w:tc>
           <w:tcPr>
             <w:tcW w:w="1083" w:type="dxa"/>
-            <w:shd w:val="clear" w:color="auto" w:fill="EDEDED" w:themeFill="accent3" w:themeFillTint="33"/>
+            <w:shd w:val="clear" w:color="auto" w:fill="F4B083" w:themeFill="accent2" w:themeFillTint="99"/>
           </w:tcPr>
           <w:p>
             <w:pPr>
@@ -856,28 +1256,28 @@
         <w:tc>
           <w:tcPr>
             <w:tcW w:w="1177" w:type="dxa"/>
-            <w:shd w:val="clear" w:color="auto" w:fill="EDEDED" w:themeFill="accent3" w:themeFillTint="33"/>
-          </w:tcPr>
-          <w:p>
-            <w:pPr>
-              <w:jc w:val="center"/>
-            </w:pPr>
-            <w:r>
-              <w:t>0</w:t>
+            <w:shd w:val="clear" w:color="auto" w:fill="F4B083" w:themeFill="accent2" w:themeFillTint="99"/>
+          </w:tcPr>
+          <w:p>
+            <w:pPr>
+              <w:jc w:val="center"/>
+            </w:pPr>
+            <w:r>
+              <w:t>0.1</w:t>
             </w:r>
           </w:p>
         </w:tc>
         <w:tc>
           <w:tcPr>
             <w:tcW w:w="1484" w:type="dxa"/>
-            <w:shd w:val="clear" w:color="auto" w:fill="EDEDED" w:themeFill="accent3" w:themeFillTint="33"/>
-          </w:tcPr>
-          <w:p>
-            <w:pPr>
-              <w:jc w:val="center"/>
-            </w:pPr>
-            <w:r>
-              <w:t>No</w:t>
+            <w:shd w:val="clear" w:color="auto" w:fill="F4B083" w:themeFill="accent2" w:themeFillTint="99"/>
+          </w:tcPr>
+          <w:p>
+            <w:pPr>
+              <w:jc w:val="center"/>
+            </w:pPr>
+            <w:r>
+              <w:t>Yes</w:t>
             </w:r>
           </w:p>
         </w:tc>
@@ -886,35 +1286,35 @@
         <w:tc>
           <w:tcPr>
             <w:tcW w:w="1112" w:type="dxa"/>
-            <w:shd w:val="clear" w:color="auto" w:fill="A8D08D" w:themeFill="accent6" w:themeFillTint="99"/>
-          </w:tcPr>
-          <w:p>
-            <w:pPr>
-              <w:jc w:val="center"/>
-            </w:pPr>
-            <w:r>
-              <w:t>8</w:t>
+            <w:shd w:val="clear" w:color="auto" w:fill="F4B083" w:themeFill="accent2" w:themeFillTint="99"/>
+          </w:tcPr>
+          <w:p>
+            <w:pPr>
+              <w:jc w:val="center"/>
+            </w:pPr>
+            <w:r>
+              <w:t>12</w:t>
             </w:r>
           </w:p>
         </w:tc>
         <w:tc>
           <w:tcPr>
             <w:tcW w:w="1119" w:type="dxa"/>
-            <w:shd w:val="clear" w:color="auto" w:fill="A8D08D" w:themeFill="accent6" w:themeFillTint="99"/>
-          </w:tcPr>
-          <w:p>
-            <w:pPr>
-              <w:jc w:val="center"/>
-            </w:pPr>
-            <w:r>
-              <w:t>Test</w:t>
+            <w:shd w:val="clear" w:color="auto" w:fill="F4B083" w:themeFill="accent2" w:themeFillTint="99"/>
+          </w:tcPr>
+          <w:p>
+            <w:pPr>
+              <w:jc w:val="center"/>
+            </w:pPr>
+            <w:r>
+              <w:t>Train</w:t>
             </w:r>
           </w:p>
         </w:tc>
         <w:tc>
           <w:tcPr>
             <w:tcW w:w="1154" w:type="dxa"/>
-            <w:shd w:val="clear" w:color="auto" w:fill="A8D08D" w:themeFill="accent6" w:themeFillTint="99"/>
+            <w:shd w:val="clear" w:color="auto" w:fill="F4B083" w:themeFill="accent2" w:themeFillTint="99"/>
           </w:tcPr>
           <w:p>
             <w:pPr>
@@ -928,21 +1328,21 @@
         <w:tc>
           <w:tcPr>
             <w:tcW w:w="1274" w:type="dxa"/>
-            <w:shd w:val="clear" w:color="auto" w:fill="A8D08D" w:themeFill="accent6" w:themeFillTint="99"/>
-          </w:tcPr>
-          <w:p>
-            <w:pPr>
-              <w:jc w:val="center"/>
-            </w:pPr>
-            <w:r>
-              <w:t>5</w:t>
+            <w:shd w:val="clear" w:color="auto" w:fill="F4B083" w:themeFill="accent2" w:themeFillTint="99"/>
+          </w:tcPr>
+          <w:p>
+            <w:pPr>
+              <w:jc w:val="center"/>
+            </w:pPr>
+            <w:r>
+              <w:t>2.5</w:t>
             </w:r>
           </w:p>
         </w:tc>
         <w:tc>
           <w:tcPr>
             <w:tcW w:w="1083" w:type="dxa"/>
-            <w:shd w:val="clear" w:color="auto" w:fill="A8D08D" w:themeFill="accent6" w:themeFillTint="99"/>
+            <w:shd w:val="clear" w:color="auto" w:fill="F4B083" w:themeFill="accent2" w:themeFillTint="99"/>
           </w:tcPr>
           <w:p>
             <w:pPr>
@@ -956,28 +1356,28 @@
         <w:tc>
           <w:tcPr>
             <w:tcW w:w="1177" w:type="dxa"/>
-            <w:shd w:val="clear" w:color="auto" w:fill="A8D08D" w:themeFill="accent6" w:themeFillTint="99"/>
-          </w:tcPr>
-          <w:p>
-            <w:pPr>
-              <w:jc w:val="center"/>
-            </w:pPr>
-            <w:r>
-              <w:t>0.1</w:t>
+            <w:shd w:val="clear" w:color="auto" w:fill="F4B083" w:themeFill="accent2" w:themeFillTint="99"/>
+          </w:tcPr>
+          <w:p>
+            <w:pPr>
+              <w:jc w:val="center"/>
+            </w:pPr>
+            <w:r>
+              <w:t>1</w:t>
             </w:r>
           </w:p>
         </w:tc>
         <w:tc>
           <w:tcPr>
             <w:tcW w:w="1484" w:type="dxa"/>
-            <w:shd w:val="clear" w:color="auto" w:fill="A8D08D" w:themeFill="accent6" w:themeFillTint="99"/>
-          </w:tcPr>
-          <w:p>
-            <w:pPr>
-              <w:jc w:val="center"/>
-            </w:pPr>
-            <w:r>
-              <w:t>No</w:t>
+            <w:shd w:val="clear" w:color="auto" w:fill="F4B083" w:themeFill="accent2" w:themeFillTint="99"/>
+          </w:tcPr>
+          <w:p>
+            <w:pPr>
+              <w:jc w:val="center"/>
+            </w:pPr>
+            <w:r>
+              <w:t>Yes</w:t>
             </w:r>
           </w:p>
         </w:tc>
@@ -986,6 +1386,306 @@
         <w:tc>
           <w:tcPr>
             <w:tcW w:w="1112" w:type="dxa"/>
+            <w:shd w:val="clear" w:color="auto" w:fill="808080" w:themeFill="background1" w:themeFillShade="80"/>
+          </w:tcPr>
+          <w:p>
+            <w:pPr>
+              <w:jc w:val="center"/>
+            </w:pPr>
+            <w:r>
+              <w:t>13</w:t>
+            </w:r>
+          </w:p>
+        </w:tc>
+        <w:tc>
+          <w:tcPr>
+            <w:tcW w:w="1119" w:type="dxa"/>
+            <w:shd w:val="clear" w:color="auto" w:fill="808080" w:themeFill="background1" w:themeFillShade="80"/>
+          </w:tcPr>
+          <w:p>
+            <w:pPr>
+              <w:jc w:val="center"/>
+            </w:pPr>
+            <w:r>
+              <w:t>Train</w:t>
+            </w:r>
+          </w:p>
+        </w:tc>
+        <w:tc>
+          <w:tcPr>
+            <w:tcW w:w="1154" w:type="dxa"/>
+            <w:shd w:val="clear" w:color="auto" w:fill="808080" w:themeFill="background1" w:themeFillShade="80"/>
+          </w:tcPr>
+          <w:p>
+            <w:pPr>
+              <w:jc w:val="center"/>
+            </w:pPr>
+            <w:r>
+              <w:t>5</w:t>
+            </w:r>
+          </w:p>
+        </w:tc>
+        <w:tc>
+          <w:tcPr>
+            <w:tcW w:w="1274" w:type="dxa"/>
+            <w:shd w:val="clear" w:color="auto" w:fill="808080" w:themeFill="background1" w:themeFillShade="80"/>
+          </w:tcPr>
+          <w:p>
+            <w:pPr>
+              <w:jc w:val="center"/>
+            </w:pPr>
+            <w:r>
+              <w:t>5</w:t>
+            </w:r>
+          </w:p>
+        </w:tc>
+        <w:tc>
+          <w:tcPr>
+            <w:tcW w:w="1083" w:type="dxa"/>
+            <w:shd w:val="clear" w:color="auto" w:fill="808080" w:themeFill="background1" w:themeFillShade="80"/>
+          </w:tcPr>
+          <w:p>
+            <w:pPr>
+              <w:jc w:val="center"/>
+            </w:pPr>
+            <w:r>
+              <w:t>-</w:t>
+            </w:r>
+          </w:p>
+        </w:tc>
+        <w:tc>
+          <w:tcPr>
+            <w:tcW w:w="1177" w:type="dxa"/>
+            <w:shd w:val="clear" w:color="auto" w:fill="808080" w:themeFill="background1" w:themeFillShade="80"/>
+          </w:tcPr>
+          <w:p>
+            <w:pPr>
+              <w:jc w:val="center"/>
+            </w:pPr>
+            <w:r>
+              <w:t>0</w:t>
+            </w:r>
+          </w:p>
+        </w:tc>
+        <w:tc>
+          <w:tcPr>
+            <w:tcW w:w="1484" w:type="dxa"/>
+            <w:shd w:val="clear" w:color="auto" w:fill="808080" w:themeFill="background1" w:themeFillShade="80"/>
+          </w:tcPr>
+          <w:p>
+            <w:pPr>
+              <w:jc w:val="center"/>
+            </w:pPr>
+            <w:r>
+              <w:t>Yes</w:t>
+            </w:r>
+          </w:p>
+        </w:tc>
+      </w:tr>
+      <w:tr>
+        <w:tc>
+          <w:tcPr>
+            <w:tcW w:w="1112" w:type="dxa"/>
+            <w:shd w:val="clear" w:color="auto" w:fill="808080" w:themeFill="background1" w:themeFillShade="80"/>
+          </w:tcPr>
+          <w:p>
+            <w:pPr>
+              <w:jc w:val="center"/>
+            </w:pPr>
+            <w:r>
+              <w:t>14</w:t>
+            </w:r>
+          </w:p>
+        </w:tc>
+        <w:tc>
+          <w:tcPr>
+            <w:tcW w:w="1119" w:type="dxa"/>
+            <w:shd w:val="clear" w:color="auto" w:fill="808080" w:themeFill="background1" w:themeFillShade="80"/>
+          </w:tcPr>
+          <w:p>
+            <w:pPr>
+              <w:jc w:val="center"/>
+            </w:pPr>
+            <w:r>
+              <w:t>Test</w:t>
+            </w:r>
+          </w:p>
+        </w:tc>
+        <w:tc>
+          <w:tcPr>
+            <w:tcW w:w="1154" w:type="dxa"/>
+            <w:shd w:val="clear" w:color="auto" w:fill="808080" w:themeFill="background1" w:themeFillShade="80"/>
+          </w:tcPr>
+          <w:p>
+            <w:pPr>
+              <w:jc w:val="center"/>
+            </w:pPr>
+            <w:r>
+              <w:t>5</w:t>
+            </w:r>
+          </w:p>
+        </w:tc>
+        <w:tc>
+          <w:tcPr>
+            <w:tcW w:w="1274" w:type="dxa"/>
+            <w:shd w:val="clear" w:color="auto" w:fill="808080" w:themeFill="background1" w:themeFillShade="80"/>
+          </w:tcPr>
+          <w:p>
+            <w:pPr>
+              <w:jc w:val="center"/>
+            </w:pPr>
+            <w:r>
+              <w:t>5</w:t>
+            </w:r>
+          </w:p>
+        </w:tc>
+        <w:tc>
+          <w:tcPr>
+            <w:tcW w:w="1083" w:type="dxa"/>
+            <w:shd w:val="clear" w:color="auto" w:fill="808080" w:themeFill="background1" w:themeFillShade="80"/>
+          </w:tcPr>
+          <w:p>
+            <w:pPr>
+              <w:jc w:val="center"/>
+            </w:pPr>
+            <w:r>
+              <w:t>-</w:t>
+            </w:r>
+          </w:p>
+        </w:tc>
+        <w:tc>
+          <w:tcPr>
+            <w:tcW w:w="1177" w:type="dxa"/>
+            <w:shd w:val="clear" w:color="auto" w:fill="808080" w:themeFill="background1" w:themeFillShade="80"/>
+          </w:tcPr>
+          <w:p>
+            <w:pPr>
+              <w:jc w:val="center"/>
+            </w:pPr>
+            <w:r>
+              <w:t>0.1</w:t>
+            </w:r>
+          </w:p>
+        </w:tc>
+        <w:tc>
+          <w:tcPr>
+            <w:tcW w:w="1484" w:type="dxa"/>
+            <w:shd w:val="clear" w:color="auto" w:fill="808080" w:themeFill="background1" w:themeFillShade="80"/>
+          </w:tcPr>
+          <w:p>
+            <w:pPr>
+              <w:jc w:val="center"/>
+            </w:pPr>
+            <w:r>
+              <w:t>Yes</w:t>
+            </w:r>
+          </w:p>
+        </w:tc>
+      </w:tr>
+      <w:tr>
+        <w:tc>
+          <w:tcPr>
+            <w:tcW w:w="1112" w:type="dxa"/>
+            <w:shd w:val="clear" w:color="auto" w:fill="808080" w:themeFill="background1" w:themeFillShade="80"/>
+          </w:tcPr>
+          <w:p>
+            <w:pPr>
+              <w:jc w:val="center"/>
+            </w:pPr>
+            <w:r>
+              <w:t>15</w:t>
+            </w:r>
+          </w:p>
+        </w:tc>
+        <w:tc>
+          <w:tcPr>
+            <w:tcW w:w="1119" w:type="dxa"/>
+            <w:shd w:val="clear" w:color="auto" w:fill="808080" w:themeFill="background1" w:themeFillShade="80"/>
+          </w:tcPr>
+          <w:p>
+            <w:pPr>
+              <w:jc w:val="center"/>
+            </w:pPr>
+            <w:r>
+              <w:t>Train</w:t>
+            </w:r>
+          </w:p>
+        </w:tc>
+        <w:tc>
+          <w:tcPr>
+            <w:tcW w:w="1154" w:type="dxa"/>
+            <w:shd w:val="clear" w:color="auto" w:fill="808080" w:themeFill="background1" w:themeFillShade="80"/>
+          </w:tcPr>
+          <w:p>
+            <w:pPr>
+              <w:jc w:val="center"/>
+            </w:pPr>
+            <w:r>
+              <w:t>5</w:t>
+            </w:r>
+          </w:p>
+        </w:tc>
+        <w:tc>
+          <w:tcPr>
+            <w:tcW w:w="1274" w:type="dxa"/>
+            <w:shd w:val="clear" w:color="auto" w:fill="808080" w:themeFill="background1" w:themeFillShade="80"/>
+          </w:tcPr>
+          <w:p>
+            <w:pPr>
+              <w:jc w:val="center"/>
+            </w:pPr>
+            <w:r>
+              <w:t>5</w:t>
+            </w:r>
+          </w:p>
+        </w:tc>
+        <w:tc>
+          <w:tcPr>
+            <w:tcW w:w="1083" w:type="dxa"/>
+            <w:shd w:val="clear" w:color="auto" w:fill="808080" w:themeFill="background1" w:themeFillShade="80"/>
+          </w:tcPr>
+          <w:p>
+            <w:pPr>
+              <w:jc w:val="center"/>
+            </w:pPr>
+            <w:r>
+              <w:t>-</w:t>
+            </w:r>
+          </w:p>
+        </w:tc>
+        <w:tc>
+          <w:tcPr>
+            <w:tcW w:w="1177" w:type="dxa"/>
+            <w:shd w:val="clear" w:color="auto" w:fill="808080" w:themeFill="background1" w:themeFillShade="80"/>
+          </w:tcPr>
+          <w:p>
+            <w:pPr>
+              <w:jc w:val="center"/>
+            </w:pPr>
+            <w:r>
+              <w:t>1</w:t>
+            </w:r>
+          </w:p>
+        </w:tc>
+        <w:tc>
+          <w:tcPr>
+            <w:tcW w:w="1484" w:type="dxa"/>
+            <w:shd w:val="clear" w:color="auto" w:fill="808080" w:themeFill="background1" w:themeFillShade="80"/>
+          </w:tcPr>
+          <w:p>
+            <w:pPr>
+              <w:jc w:val="center"/>
+            </w:pPr>
+            <w:r>
+              <w:t>Yes</w:t>
+            </w:r>
+          </w:p>
+        </w:tc>
+      </w:tr>
+      <w:tr>
+        <w:tc>
+          <w:tcPr>
+            <w:tcW w:w="1112" w:type="dxa"/>
             <w:shd w:val="clear" w:color="auto" w:fill="9CC2E5" w:themeFill="accent1" w:themeFillTint="99"/>
           </w:tcPr>
           <w:p>
@@ -993,7 +1693,7 @@
               <w:jc w:val="center"/>
             </w:pPr>
             <w:r>
-              <w:t>9</w:t>
+              <w:t>16</w:t>
             </w:r>
           </w:p>
         </w:tc>
@@ -1007,7 +1707,7 @@
               <w:jc w:val="center"/>
             </w:pPr>
             <w:r>
-              <w:t>Test</w:t>
+              <w:t>Train</w:t>
             </w:r>
           </w:p>
         </w:tc>
@@ -1021,7 +1721,7 @@
               <w:jc w:val="center"/>
             </w:pPr>
             <w:r>
-              <w:t>5</w:t>
+              <w:t>20</w:t>
             </w:r>
           </w:p>
         </w:tc>
@@ -1035,7 +1735,7 @@
               <w:jc w:val="center"/>
             </w:pPr>
             <w:r>
-              <w:t>5</w:t>
+              <w:t>2.5</w:t>
             </w:r>
           </w:p>
         </w:tc>
@@ -1063,7 +1763,7 @@
               <w:jc w:val="center"/>
             </w:pPr>
             <w:r>
-              <w:t>1</w:t>
+              <w:t>0</w:t>
             </w:r>
           </w:p>
         </w:tc>
@@ -1071,6 +1771,306 @@
           <w:tcPr>
             <w:tcW w:w="1484" w:type="dxa"/>
             <w:shd w:val="clear" w:color="auto" w:fill="9CC2E5" w:themeFill="accent1" w:themeFillTint="99"/>
+          </w:tcPr>
+          <w:p>
+            <w:pPr>
+              <w:jc w:val="center"/>
+            </w:pPr>
+            <w:r>
+              <w:t>No</w:t>
+            </w:r>
+          </w:p>
+        </w:tc>
+      </w:tr>
+      <w:tr>
+        <w:tc>
+          <w:tcPr>
+            <w:tcW w:w="1112" w:type="dxa"/>
+            <w:shd w:val="clear" w:color="auto" w:fill="9CC2E5" w:themeFill="accent1" w:themeFillTint="99"/>
+          </w:tcPr>
+          <w:p>
+            <w:pPr>
+              <w:jc w:val="center"/>
+            </w:pPr>
+            <w:r>
+              <w:t>17</w:t>
+            </w:r>
+          </w:p>
+        </w:tc>
+        <w:tc>
+          <w:tcPr>
+            <w:tcW w:w="1119" w:type="dxa"/>
+            <w:shd w:val="clear" w:color="auto" w:fill="9CC2E5" w:themeFill="accent1" w:themeFillTint="99"/>
+          </w:tcPr>
+          <w:p>
+            <w:pPr>
+              <w:jc w:val="center"/>
+            </w:pPr>
+            <w:r>
+              <w:t>Train</w:t>
+            </w:r>
+          </w:p>
+        </w:tc>
+        <w:tc>
+          <w:tcPr>
+            <w:tcW w:w="1154" w:type="dxa"/>
+            <w:shd w:val="clear" w:color="auto" w:fill="9CC2E5" w:themeFill="accent1" w:themeFillTint="99"/>
+          </w:tcPr>
+          <w:p>
+            <w:pPr>
+              <w:jc w:val="center"/>
+            </w:pPr>
+            <w:r>
+              <w:t>20</w:t>
+            </w:r>
+          </w:p>
+        </w:tc>
+        <w:tc>
+          <w:tcPr>
+            <w:tcW w:w="1274" w:type="dxa"/>
+            <w:shd w:val="clear" w:color="auto" w:fill="9CC2E5" w:themeFill="accent1" w:themeFillTint="99"/>
+          </w:tcPr>
+          <w:p>
+            <w:pPr>
+              <w:jc w:val="center"/>
+            </w:pPr>
+            <w:r>
+              <w:t>2.5</w:t>
+            </w:r>
+          </w:p>
+        </w:tc>
+        <w:tc>
+          <w:tcPr>
+            <w:tcW w:w="1083" w:type="dxa"/>
+            <w:shd w:val="clear" w:color="auto" w:fill="9CC2E5" w:themeFill="accent1" w:themeFillTint="99"/>
+          </w:tcPr>
+          <w:p>
+            <w:pPr>
+              <w:jc w:val="center"/>
+            </w:pPr>
+            <w:r>
+              <w:t>-</w:t>
+            </w:r>
+          </w:p>
+        </w:tc>
+        <w:tc>
+          <w:tcPr>
+            <w:tcW w:w="1177" w:type="dxa"/>
+            <w:shd w:val="clear" w:color="auto" w:fill="9CC2E5" w:themeFill="accent1" w:themeFillTint="99"/>
+          </w:tcPr>
+          <w:p>
+            <w:pPr>
+              <w:jc w:val="center"/>
+            </w:pPr>
+            <w:r>
+              <w:t>0.1</w:t>
+            </w:r>
+          </w:p>
+        </w:tc>
+        <w:tc>
+          <w:tcPr>
+            <w:tcW w:w="1484" w:type="dxa"/>
+            <w:shd w:val="clear" w:color="auto" w:fill="9CC2E5" w:themeFill="accent1" w:themeFillTint="99"/>
+          </w:tcPr>
+          <w:p>
+            <w:pPr>
+              <w:jc w:val="center"/>
+            </w:pPr>
+            <w:r>
+              <w:t>No</w:t>
+            </w:r>
+          </w:p>
+        </w:tc>
+      </w:tr>
+      <w:tr>
+        <w:tc>
+          <w:tcPr>
+            <w:tcW w:w="1112" w:type="dxa"/>
+            <w:shd w:val="clear" w:color="auto" w:fill="9CC2E5" w:themeFill="accent1" w:themeFillTint="99"/>
+          </w:tcPr>
+          <w:p>
+            <w:pPr>
+              <w:jc w:val="center"/>
+            </w:pPr>
+            <w:r>
+              <w:t>18</w:t>
+            </w:r>
+          </w:p>
+        </w:tc>
+        <w:tc>
+          <w:tcPr>
+            <w:tcW w:w="1119" w:type="dxa"/>
+            <w:shd w:val="clear" w:color="auto" w:fill="9CC2E5" w:themeFill="accent1" w:themeFillTint="99"/>
+          </w:tcPr>
+          <w:p>
+            <w:pPr>
+              <w:jc w:val="center"/>
+            </w:pPr>
+            <w:r>
+              <w:t>Train</w:t>
+            </w:r>
+          </w:p>
+        </w:tc>
+        <w:tc>
+          <w:tcPr>
+            <w:tcW w:w="1154" w:type="dxa"/>
+            <w:shd w:val="clear" w:color="auto" w:fill="9CC2E5" w:themeFill="accent1" w:themeFillTint="99"/>
+          </w:tcPr>
+          <w:p>
+            <w:pPr>
+              <w:jc w:val="center"/>
+            </w:pPr>
+            <w:r>
+              <w:t>20</w:t>
+            </w:r>
+          </w:p>
+        </w:tc>
+        <w:tc>
+          <w:tcPr>
+            <w:tcW w:w="1274" w:type="dxa"/>
+            <w:shd w:val="clear" w:color="auto" w:fill="9CC2E5" w:themeFill="accent1" w:themeFillTint="99"/>
+          </w:tcPr>
+          <w:p>
+            <w:pPr>
+              <w:jc w:val="center"/>
+            </w:pPr>
+            <w:r>
+              <w:t>2.5</w:t>
+            </w:r>
+          </w:p>
+        </w:tc>
+        <w:tc>
+          <w:tcPr>
+            <w:tcW w:w="1083" w:type="dxa"/>
+            <w:shd w:val="clear" w:color="auto" w:fill="9CC2E5" w:themeFill="accent1" w:themeFillTint="99"/>
+          </w:tcPr>
+          <w:p>
+            <w:pPr>
+              <w:jc w:val="center"/>
+            </w:pPr>
+            <w:r>
+              <w:t>-</w:t>
+            </w:r>
+          </w:p>
+        </w:tc>
+        <w:tc>
+          <w:tcPr>
+            <w:tcW w:w="1177" w:type="dxa"/>
+            <w:shd w:val="clear" w:color="auto" w:fill="9CC2E5" w:themeFill="accent1" w:themeFillTint="99"/>
+          </w:tcPr>
+          <w:p>
+            <w:pPr>
+              <w:jc w:val="center"/>
+            </w:pPr>
+            <w:r>
+              <w:t>1</w:t>
+            </w:r>
+          </w:p>
+        </w:tc>
+        <w:tc>
+          <w:tcPr>
+            <w:tcW w:w="1484" w:type="dxa"/>
+            <w:shd w:val="clear" w:color="auto" w:fill="9CC2E5" w:themeFill="accent1" w:themeFillTint="99"/>
+          </w:tcPr>
+          <w:p>
+            <w:pPr>
+              <w:jc w:val="center"/>
+            </w:pPr>
+            <w:r>
+              <w:t>No</w:t>
+            </w:r>
+          </w:p>
+        </w:tc>
+      </w:tr>
+      <w:tr>
+        <w:tc>
+          <w:tcPr>
+            <w:tcW w:w="1112" w:type="dxa"/>
+            <w:shd w:val="clear" w:color="auto" w:fill="FFCCFF"/>
+          </w:tcPr>
+          <w:p>
+            <w:pPr>
+              <w:jc w:val="center"/>
+            </w:pPr>
+            <w:r>
+              <w:t>19</w:t>
+            </w:r>
+          </w:p>
+        </w:tc>
+        <w:tc>
+          <w:tcPr>
+            <w:tcW w:w="1119" w:type="dxa"/>
+            <w:shd w:val="clear" w:color="auto" w:fill="FFCCFF"/>
+          </w:tcPr>
+          <w:p>
+            <w:pPr>
+              <w:jc w:val="center"/>
+            </w:pPr>
+            <w:r>
+              <w:t>Train</w:t>
+            </w:r>
+          </w:p>
+        </w:tc>
+        <w:tc>
+          <w:tcPr>
+            <w:tcW w:w="1154" w:type="dxa"/>
+            <w:shd w:val="clear" w:color="auto" w:fill="FFCCFF"/>
+          </w:tcPr>
+          <w:p>
+            <w:pPr>
+              <w:jc w:val="center"/>
+            </w:pPr>
+            <w:r>
+              <w:t>20</w:t>
+            </w:r>
+          </w:p>
+        </w:tc>
+        <w:tc>
+          <w:tcPr>
+            <w:tcW w:w="1274" w:type="dxa"/>
+            <w:shd w:val="clear" w:color="auto" w:fill="FFCCFF"/>
+          </w:tcPr>
+          <w:p>
+            <w:pPr>
+              <w:jc w:val="center"/>
+            </w:pPr>
+            <w:r>
+              <w:t>5</w:t>
+            </w:r>
+          </w:p>
+        </w:tc>
+        <w:tc>
+          <w:tcPr>
+            <w:tcW w:w="1083" w:type="dxa"/>
+            <w:shd w:val="clear" w:color="auto" w:fill="FFCCFF"/>
+          </w:tcPr>
+          <w:p>
+            <w:pPr>
+              <w:jc w:val="center"/>
+            </w:pPr>
+            <w:r>
+              <w:t>-</w:t>
+            </w:r>
+          </w:p>
+        </w:tc>
+        <w:tc>
+          <w:tcPr>
+            <w:tcW w:w="1177" w:type="dxa"/>
+            <w:shd w:val="clear" w:color="auto" w:fill="FFCCFF"/>
+          </w:tcPr>
+          <w:p>
+            <w:pPr>
+              <w:jc w:val="center"/>
+            </w:pPr>
+            <w:r>
+              <w:t>0</w:t>
+            </w:r>
+          </w:p>
+        </w:tc>
+        <w:tc>
+          <w:tcPr>
+            <w:tcW w:w="1484" w:type="dxa"/>
+            <w:shd w:val="clear" w:color="auto" w:fill="FFCCFF"/>
           </w:tcPr>
           <w:p>
             <w:pPr>
@@ -1088,35 +2088,49 @@
         <w:tc>
           <w:tcPr>
             <w:tcW w:w="1112" w:type="dxa"/>
-            <w:shd w:val="clear" w:color="auto" w:fill="FFC000" w:themeFill="accent4"/>
-          </w:tcPr>
-          <w:p>
-            <w:pPr>
-              <w:jc w:val="center"/>
-            </w:pPr>
-            <w:r>
-              <w:t>10</w:t>
+            <w:shd w:val="clear" w:color="auto" w:fill="FFCCFF"/>
+          </w:tcPr>
+          <w:p>
+            <w:pPr>
+              <w:jc w:val="center"/>
+            </w:pPr>
+            <w:r>
+              <w:t>20</w:t>
             </w:r>
           </w:p>
         </w:tc>
         <w:tc>
           <w:tcPr>
             <w:tcW w:w="1119" w:type="dxa"/>
-            <w:shd w:val="clear" w:color="auto" w:fill="FFC000" w:themeFill="accent4"/>
-          </w:tcPr>
-          <w:p>
-            <w:pPr>
-              <w:jc w:val="center"/>
-            </w:pPr>
-            <w:r>
-              <w:t>Train</w:t>
+            <w:shd w:val="clear" w:color="auto" w:fill="FFCCFF"/>
+          </w:tcPr>
+          <w:p>
+            <w:pPr>
+              <w:jc w:val="center"/>
+            </w:pPr>
+            <w:r>
+              <w:t>Test</w:t>
             </w:r>
           </w:p>
         </w:tc>
         <w:tc>
           <w:tcPr>
             <w:tcW w:w="1154" w:type="dxa"/>
-            <w:shd w:val="clear" w:color="auto" w:fill="FFC000" w:themeFill="accent4"/>
+            <w:shd w:val="clear" w:color="auto" w:fill="FFCCFF"/>
+          </w:tcPr>
+          <w:p>
+            <w:pPr>
+              <w:jc w:val="center"/>
+            </w:pPr>
+            <w:r>
+              <w:t>20</w:t>
+            </w:r>
+          </w:p>
+        </w:tc>
+        <w:tc>
+          <w:tcPr>
+            <w:tcW w:w="1274" w:type="dxa"/>
+            <w:shd w:val="clear" w:color="auto" w:fill="FFCCFF"/>
           </w:tcPr>
           <w:p>
             <w:pPr>
@@ -1129,22 +2143,8 @@
         </w:tc>
         <w:tc>
           <w:tcPr>
-            <w:tcW w:w="1274" w:type="dxa"/>
-            <w:shd w:val="clear" w:color="auto" w:fill="FFC000" w:themeFill="accent4"/>
-          </w:tcPr>
-          <w:p>
-            <w:pPr>
-              <w:jc w:val="center"/>
-            </w:pPr>
-            <w:r>
-              <w:t>2.5</w:t>
-            </w:r>
-          </w:p>
-        </w:tc>
-        <w:tc>
-          <w:tcPr>
             <w:tcW w:w="1083" w:type="dxa"/>
-            <w:shd w:val="clear" w:color="auto" w:fill="FFC000" w:themeFill="accent4"/>
+            <w:shd w:val="clear" w:color="auto" w:fill="FFCCFF"/>
           </w:tcPr>
           <w:p>
             <w:pPr>
@@ -1158,28 +2158,28 @@
         <w:tc>
           <w:tcPr>
             <w:tcW w:w="1177" w:type="dxa"/>
-            <w:shd w:val="clear" w:color="auto" w:fill="FFC000" w:themeFill="accent4"/>
-          </w:tcPr>
-          <w:p>
-            <w:pPr>
-              <w:jc w:val="center"/>
-            </w:pPr>
-            <w:r>
-              <w:t>0</w:t>
+            <w:shd w:val="clear" w:color="auto" w:fill="FFCCFF"/>
+          </w:tcPr>
+          <w:p>
+            <w:pPr>
+              <w:jc w:val="center"/>
+            </w:pPr>
+            <w:r>
+              <w:t>0.1</w:t>
             </w:r>
           </w:p>
         </w:tc>
         <w:tc>
           <w:tcPr>
             <w:tcW w:w="1484" w:type="dxa"/>
-            <w:shd w:val="clear" w:color="auto" w:fill="FFC000" w:themeFill="accent4"/>
-          </w:tcPr>
-          <w:p>
-            <w:pPr>
-              <w:jc w:val="center"/>
-            </w:pPr>
-            <w:r>
-              <w:t>Yes</w:t>
+            <w:shd w:val="clear" w:color="auto" w:fill="FFCCFF"/>
+          </w:tcPr>
+          <w:p>
+            <w:pPr>
+              <w:jc w:val="center"/>
+            </w:pPr>
+            <w:r>
+              <w:t>No</w:t>
             </w:r>
           </w:p>
         </w:tc>
@@ -1188,35 +2188,49 @@
         <w:tc>
           <w:tcPr>
             <w:tcW w:w="1112" w:type="dxa"/>
-            <w:shd w:val="clear" w:color="auto" w:fill="E2EFD9" w:themeFill="accent6" w:themeFillTint="33"/>
-          </w:tcPr>
-          <w:p>
-            <w:pPr>
-              <w:jc w:val="center"/>
-            </w:pPr>
-            <w:r>
-              <w:t>11</w:t>
+            <w:shd w:val="clear" w:color="auto" w:fill="FFCCFF"/>
+          </w:tcPr>
+          <w:p>
+            <w:pPr>
+              <w:jc w:val="center"/>
+            </w:pPr>
+            <w:r>
+              <w:t>21</w:t>
             </w:r>
           </w:p>
         </w:tc>
         <w:tc>
           <w:tcPr>
             <w:tcW w:w="1119" w:type="dxa"/>
-            <w:shd w:val="clear" w:color="auto" w:fill="E2EFD9" w:themeFill="accent6" w:themeFillTint="33"/>
-          </w:tcPr>
-          <w:p>
-            <w:pPr>
-              <w:jc w:val="center"/>
-            </w:pPr>
-            <w:r>
-              <w:t>Test</w:t>
+            <w:shd w:val="clear" w:color="auto" w:fill="FFCCFF"/>
+          </w:tcPr>
+          <w:p>
+            <w:pPr>
+              <w:jc w:val="center"/>
+            </w:pPr>
+            <w:r>
+              <w:t>Train</w:t>
             </w:r>
           </w:p>
         </w:tc>
         <w:tc>
           <w:tcPr>
             <w:tcW w:w="1154" w:type="dxa"/>
-            <w:shd w:val="clear" w:color="auto" w:fill="E2EFD9" w:themeFill="accent6" w:themeFillTint="33"/>
+            <w:shd w:val="clear" w:color="auto" w:fill="FFCCFF"/>
+          </w:tcPr>
+          <w:p>
+            <w:pPr>
+              <w:jc w:val="center"/>
+            </w:pPr>
+            <w:r>
+              <w:t>20</w:t>
+            </w:r>
+          </w:p>
+        </w:tc>
+        <w:tc>
+          <w:tcPr>
+            <w:tcW w:w="1274" w:type="dxa"/>
+            <w:shd w:val="clear" w:color="auto" w:fill="FFCCFF"/>
           </w:tcPr>
           <w:p>
             <w:pPr>
@@ -1229,22 +2243,8 @@
         </w:tc>
         <w:tc>
           <w:tcPr>
-            <w:tcW w:w="1274" w:type="dxa"/>
-            <w:shd w:val="clear" w:color="auto" w:fill="E2EFD9" w:themeFill="accent6" w:themeFillTint="33"/>
-          </w:tcPr>
-          <w:p>
-            <w:pPr>
-              <w:jc w:val="center"/>
-            </w:pPr>
-            <w:r>
-              <w:t>2.5</w:t>
-            </w:r>
-          </w:p>
-        </w:tc>
-        <w:tc>
-          <w:tcPr>
             <w:tcW w:w="1083" w:type="dxa"/>
-            <w:shd w:val="clear" w:color="auto" w:fill="E2EFD9" w:themeFill="accent6" w:themeFillTint="33"/>
+            <w:shd w:val="clear" w:color="auto" w:fill="FFCCFF"/>
           </w:tcPr>
           <w:p>
             <w:pPr>
@@ -1258,903 +2258,21 @@
         <w:tc>
           <w:tcPr>
             <w:tcW w:w="1177" w:type="dxa"/>
-            <w:shd w:val="clear" w:color="auto" w:fill="E2EFD9" w:themeFill="accent6" w:themeFillTint="33"/>
-          </w:tcPr>
-          <w:p>
-            <w:pPr>
-              <w:jc w:val="center"/>
-            </w:pPr>
-            <w:r>
-              <w:t>0.1</w:t>
+            <w:shd w:val="clear" w:color="auto" w:fill="FFCCFF"/>
+          </w:tcPr>
+          <w:p>
+            <w:pPr>
+              <w:jc w:val="center"/>
+            </w:pPr>
+            <w:r>
+              <w:t>1</w:t>
             </w:r>
           </w:p>
         </w:tc>
         <w:tc>
           <w:tcPr>
             <w:tcW w:w="1484" w:type="dxa"/>
-            <w:shd w:val="clear" w:color="auto" w:fill="E2EFD9" w:themeFill="accent6" w:themeFillTint="33"/>
-          </w:tcPr>
-          <w:p>
-            <w:pPr>
-              <w:jc w:val="center"/>
-            </w:pPr>
-            <w:r>
-              <w:t>Yes</w:t>
-            </w:r>
-          </w:p>
-        </w:tc>
-      </w:tr>
-      <w:tr>
-        <w:tc>
-          <w:tcPr>
-            <w:tcW w:w="1112" w:type="dxa"/>
-            <w:shd w:val="clear" w:color="auto" w:fill="AEAAAA" w:themeFill="background2" w:themeFillShade="BF"/>
-          </w:tcPr>
-          <w:p>
-            <w:pPr>
-              <w:jc w:val="center"/>
-            </w:pPr>
-            <w:r>
-              <w:t>12</w:t>
-            </w:r>
-          </w:p>
-        </w:tc>
-        <w:tc>
-          <w:tcPr>
-            <w:tcW w:w="1119" w:type="dxa"/>
-            <w:shd w:val="clear" w:color="auto" w:fill="AEAAAA" w:themeFill="background2" w:themeFillShade="BF"/>
-          </w:tcPr>
-          <w:p>
-            <w:pPr>
-              <w:jc w:val="center"/>
-            </w:pPr>
-            <w:r>
-              <w:t>Train</w:t>
-            </w:r>
-          </w:p>
-        </w:tc>
-        <w:tc>
-          <w:tcPr>
-            <w:tcW w:w="1154" w:type="dxa"/>
-            <w:shd w:val="clear" w:color="auto" w:fill="AEAAAA" w:themeFill="background2" w:themeFillShade="BF"/>
-          </w:tcPr>
-          <w:p>
-            <w:pPr>
-              <w:jc w:val="center"/>
-            </w:pPr>
-            <w:r>
-              <w:t>5</w:t>
-            </w:r>
-          </w:p>
-        </w:tc>
-        <w:tc>
-          <w:tcPr>
-            <w:tcW w:w="1274" w:type="dxa"/>
-            <w:shd w:val="clear" w:color="auto" w:fill="AEAAAA" w:themeFill="background2" w:themeFillShade="BF"/>
-          </w:tcPr>
-          <w:p>
-            <w:pPr>
-              <w:jc w:val="center"/>
-            </w:pPr>
-            <w:r>
-              <w:t>2.5</w:t>
-            </w:r>
-          </w:p>
-        </w:tc>
-        <w:tc>
-          <w:tcPr>
-            <w:tcW w:w="1083" w:type="dxa"/>
-            <w:shd w:val="clear" w:color="auto" w:fill="AEAAAA" w:themeFill="background2" w:themeFillShade="BF"/>
-          </w:tcPr>
-          <w:p>
-            <w:pPr>
-              <w:jc w:val="center"/>
-            </w:pPr>
-            <w:r>
-              <w:t>-</w:t>
-            </w:r>
-          </w:p>
-        </w:tc>
-        <w:tc>
-          <w:tcPr>
-            <w:tcW w:w="1177" w:type="dxa"/>
-            <w:shd w:val="clear" w:color="auto" w:fill="AEAAAA" w:themeFill="background2" w:themeFillShade="BF"/>
-          </w:tcPr>
-          <w:p>
-            <w:pPr>
-              <w:jc w:val="center"/>
-            </w:pPr>
-            <w:r>
-              <w:t>1</w:t>
-            </w:r>
-          </w:p>
-        </w:tc>
-        <w:tc>
-          <w:tcPr>
-            <w:tcW w:w="1484" w:type="dxa"/>
-            <w:shd w:val="clear" w:color="auto" w:fill="AEAAAA" w:themeFill="background2" w:themeFillShade="BF"/>
-          </w:tcPr>
-          <w:p>
-            <w:pPr>
-              <w:jc w:val="center"/>
-            </w:pPr>
-            <w:r>
-              <w:t>Yes</w:t>
-            </w:r>
-          </w:p>
-        </w:tc>
-      </w:tr>
-      <w:tr>
-        <w:tc>
-          <w:tcPr>
-            <w:tcW w:w="1112" w:type="dxa"/>
-            <w:shd w:val="clear" w:color="auto" w:fill="auto"/>
-          </w:tcPr>
-          <w:p>
-            <w:pPr>
-              <w:jc w:val="center"/>
-            </w:pPr>
-            <w:r>
-              <w:t>13</w:t>
-            </w:r>
-          </w:p>
-        </w:tc>
-        <w:tc>
-          <w:tcPr>
-            <w:tcW w:w="1119" w:type="dxa"/>
-            <w:shd w:val="clear" w:color="auto" w:fill="auto"/>
-          </w:tcPr>
-          <w:p>
-            <w:pPr>
-              <w:jc w:val="center"/>
-            </w:pPr>
-          </w:p>
-        </w:tc>
-        <w:tc>
-          <w:tcPr>
-            <w:tcW w:w="1154" w:type="dxa"/>
-            <w:shd w:val="clear" w:color="auto" w:fill="auto"/>
-          </w:tcPr>
-          <w:p>
-            <w:pPr>
-              <w:jc w:val="center"/>
-            </w:pPr>
-          </w:p>
-        </w:tc>
-        <w:tc>
-          <w:tcPr>
-            <w:tcW w:w="1274" w:type="dxa"/>
-            <w:shd w:val="clear" w:color="auto" w:fill="auto"/>
-          </w:tcPr>
-          <w:p>
-            <w:pPr>
-              <w:jc w:val="center"/>
-            </w:pPr>
-          </w:p>
-        </w:tc>
-        <w:tc>
-          <w:tcPr>
-            <w:tcW w:w="1083" w:type="dxa"/>
-            <w:shd w:val="clear" w:color="auto" w:fill="auto"/>
-          </w:tcPr>
-          <w:p>
-            <w:pPr>
-              <w:jc w:val="center"/>
-            </w:pPr>
-          </w:p>
-        </w:tc>
-        <w:tc>
-          <w:tcPr>
-            <w:tcW w:w="1177" w:type="dxa"/>
-            <w:shd w:val="clear" w:color="auto" w:fill="auto"/>
-          </w:tcPr>
-          <w:p>
-            <w:pPr>
-              <w:jc w:val="center"/>
-            </w:pPr>
-          </w:p>
-        </w:tc>
-        <w:tc>
-          <w:tcPr>
-            <w:tcW w:w="1484" w:type="dxa"/>
-            <w:shd w:val="clear" w:color="auto" w:fill="auto"/>
-          </w:tcPr>
-          <w:p>
-            <w:pPr>
-              <w:jc w:val="center"/>
-            </w:pPr>
-          </w:p>
-        </w:tc>
-      </w:tr>
-      <w:tr>
-        <w:tc>
-          <w:tcPr>
-            <w:tcW w:w="1112" w:type="dxa"/>
-            <w:shd w:val="clear" w:color="auto" w:fill="auto"/>
-          </w:tcPr>
-          <w:p>
-            <w:pPr>
-              <w:jc w:val="center"/>
-            </w:pPr>
-            <w:r>
-              <w:t>14</w:t>
-            </w:r>
-          </w:p>
-        </w:tc>
-        <w:tc>
-          <w:tcPr>
-            <w:tcW w:w="1119" w:type="dxa"/>
-            <w:shd w:val="clear" w:color="auto" w:fill="auto"/>
-          </w:tcPr>
-          <w:p>
-            <w:pPr>
-              <w:jc w:val="center"/>
-            </w:pPr>
-            <w:r>
-              <w:t>Train</w:t>
-            </w:r>
-          </w:p>
-        </w:tc>
-        <w:tc>
-          <w:tcPr>
-            <w:tcW w:w="1154" w:type="dxa"/>
-            <w:shd w:val="clear" w:color="auto" w:fill="auto"/>
-          </w:tcPr>
-          <w:p>
-            <w:pPr>
-              <w:jc w:val="center"/>
-            </w:pPr>
-            <w:r>
-              <w:t>5</w:t>
-            </w:r>
-          </w:p>
-        </w:tc>
-        <w:tc>
-          <w:tcPr>
-            <w:tcW w:w="1274" w:type="dxa"/>
-            <w:shd w:val="clear" w:color="auto" w:fill="auto"/>
-          </w:tcPr>
-          <w:p>
-            <w:pPr>
-              <w:jc w:val="center"/>
-            </w:pPr>
-            <w:r>
-              <w:t>5</w:t>
-            </w:r>
-          </w:p>
-        </w:tc>
-        <w:tc>
-          <w:tcPr>
-            <w:tcW w:w="1083" w:type="dxa"/>
-            <w:shd w:val="clear" w:color="auto" w:fill="auto"/>
-          </w:tcPr>
-          <w:p>
-            <w:pPr>
-              <w:jc w:val="center"/>
-            </w:pPr>
-            <w:r>
-              <w:t>-</w:t>
-            </w:r>
-          </w:p>
-        </w:tc>
-        <w:tc>
-          <w:tcPr>
-            <w:tcW w:w="1177" w:type="dxa"/>
-            <w:shd w:val="clear" w:color="auto" w:fill="auto"/>
-          </w:tcPr>
-          <w:p>
-            <w:pPr>
-              <w:jc w:val="center"/>
-            </w:pPr>
-            <w:r>
-              <w:t>0</w:t>
-            </w:r>
-          </w:p>
-        </w:tc>
-        <w:tc>
-          <w:tcPr>
-            <w:tcW w:w="1484" w:type="dxa"/>
-            <w:shd w:val="clear" w:color="auto" w:fill="auto"/>
-          </w:tcPr>
-          <w:p>
-            <w:pPr>
-              <w:jc w:val="center"/>
-            </w:pPr>
-            <w:r>
-              <w:t>Yes</w:t>
-            </w:r>
-          </w:p>
-        </w:tc>
-      </w:tr>
-      <w:tr>
-        <w:tc>
-          <w:tcPr>
-            <w:tcW w:w="1112" w:type="dxa"/>
-            <w:shd w:val="clear" w:color="auto" w:fill="auto"/>
-          </w:tcPr>
-          <w:p>
-            <w:pPr>
-              <w:jc w:val="center"/>
-            </w:pPr>
-            <w:r>
-              <w:t>15</w:t>
-            </w:r>
-          </w:p>
-        </w:tc>
-        <w:tc>
-          <w:tcPr>
-            <w:tcW w:w="1119" w:type="dxa"/>
-            <w:shd w:val="clear" w:color="auto" w:fill="auto"/>
-          </w:tcPr>
-          <w:p>
-            <w:pPr>
-              <w:jc w:val="center"/>
-            </w:pPr>
-            <w:r>
-              <w:t>Test</w:t>
-            </w:r>
-          </w:p>
-        </w:tc>
-        <w:tc>
-          <w:tcPr>
-            <w:tcW w:w="1154" w:type="dxa"/>
-            <w:shd w:val="clear" w:color="auto" w:fill="auto"/>
-          </w:tcPr>
-          <w:p>
-            <w:pPr>
-              <w:jc w:val="center"/>
-            </w:pPr>
-            <w:r>
-              <w:t>5</w:t>
-            </w:r>
-          </w:p>
-        </w:tc>
-        <w:tc>
-          <w:tcPr>
-            <w:tcW w:w="1274" w:type="dxa"/>
-            <w:shd w:val="clear" w:color="auto" w:fill="auto"/>
-          </w:tcPr>
-          <w:p>
-            <w:pPr>
-              <w:jc w:val="center"/>
-            </w:pPr>
-            <w:r>
-              <w:t>5</w:t>
-            </w:r>
-          </w:p>
-        </w:tc>
-        <w:tc>
-          <w:tcPr>
-            <w:tcW w:w="1083" w:type="dxa"/>
-            <w:shd w:val="clear" w:color="auto" w:fill="auto"/>
-          </w:tcPr>
-          <w:p>
-            <w:pPr>
-              <w:jc w:val="center"/>
-            </w:pPr>
-            <w:r>
-              <w:t>-</w:t>
-            </w:r>
-          </w:p>
-        </w:tc>
-        <w:tc>
-          <w:tcPr>
-            <w:tcW w:w="1177" w:type="dxa"/>
-            <w:shd w:val="clear" w:color="auto" w:fill="auto"/>
-          </w:tcPr>
-          <w:p>
-            <w:pPr>
-              <w:jc w:val="center"/>
-            </w:pPr>
-            <w:r>
-              <w:t>0.1</w:t>
-            </w:r>
-          </w:p>
-        </w:tc>
-        <w:tc>
-          <w:tcPr>
-            <w:tcW w:w="1484" w:type="dxa"/>
-            <w:shd w:val="clear" w:color="auto" w:fill="auto"/>
-          </w:tcPr>
-          <w:p>
-            <w:pPr>
-              <w:jc w:val="center"/>
-            </w:pPr>
-            <w:r>
-              <w:t>Yes</w:t>
-            </w:r>
-          </w:p>
-        </w:tc>
-      </w:tr>
-      <w:tr>
-        <w:tc>
-          <w:tcPr>
-            <w:tcW w:w="1112" w:type="dxa"/>
-            <w:shd w:val="clear" w:color="auto" w:fill="auto"/>
-          </w:tcPr>
-          <w:p>
-            <w:pPr>
-              <w:jc w:val="center"/>
-            </w:pPr>
-            <w:r>
-              <w:t>16</w:t>
-            </w:r>
-          </w:p>
-        </w:tc>
-        <w:tc>
-          <w:tcPr>
-            <w:tcW w:w="1119" w:type="dxa"/>
-            <w:shd w:val="clear" w:color="auto" w:fill="auto"/>
-          </w:tcPr>
-          <w:p>
-            <w:pPr>
-              <w:jc w:val="center"/>
-            </w:pPr>
-            <w:r>
-              <w:t>Train</w:t>
-            </w:r>
-          </w:p>
-        </w:tc>
-        <w:tc>
-          <w:tcPr>
-            <w:tcW w:w="1154" w:type="dxa"/>
-            <w:shd w:val="clear" w:color="auto" w:fill="auto"/>
-          </w:tcPr>
-          <w:p>
-            <w:pPr>
-              <w:jc w:val="center"/>
-            </w:pPr>
-            <w:r>
-              <w:t>5</w:t>
-            </w:r>
-          </w:p>
-        </w:tc>
-        <w:tc>
-          <w:tcPr>
-            <w:tcW w:w="1274" w:type="dxa"/>
-            <w:shd w:val="clear" w:color="auto" w:fill="auto"/>
-          </w:tcPr>
-          <w:p>
-            <w:pPr>
-              <w:jc w:val="center"/>
-            </w:pPr>
-            <w:r>
-              <w:t>5</w:t>
-            </w:r>
-          </w:p>
-        </w:tc>
-        <w:tc>
-          <w:tcPr>
-            <w:tcW w:w="1083" w:type="dxa"/>
-            <w:shd w:val="clear" w:color="auto" w:fill="auto"/>
-          </w:tcPr>
-          <w:p>
-            <w:pPr>
-              <w:jc w:val="center"/>
-            </w:pPr>
-            <w:r>
-              <w:t>-</w:t>
-            </w:r>
-          </w:p>
-        </w:tc>
-        <w:tc>
-          <w:tcPr>
-            <w:tcW w:w="1177" w:type="dxa"/>
-            <w:shd w:val="clear" w:color="auto" w:fill="auto"/>
-          </w:tcPr>
-          <w:p>
-            <w:pPr>
-              <w:jc w:val="center"/>
-            </w:pPr>
-            <w:r>
-              <w:t>1</w:t>
-            </w:r>
-          </w:p>
-        </w:tc>
-        <w:tc>
-          <w:tcPr>
-            <w:tcW w:w="1484" w:type="dxa"/>
-            <w:shd w:val="clear" w:color="auto" w:fill="auto"/>
-          </w:tcPr>
-          <w:p>
-            <w:pPr>
-              <w:jc w:val="center"/>
-            </w:pPr>
-            <w:r>
-              <w:t>Yes</w:t>
-            </w:r>
-          </w:p>
-        </w:tc>
-      </w:tr>
-      <w:tr>
-        <w:tc>
-          <w:tcPr>
-            <w:tcW w:w="1112" w:type="dxa"/>
-            <w:shd w:val="clear" w:color="auto" w:fill="auto"/>
-          </w:tcPr>
-          <w:p>
-            <w:pPr>
-              <w:jc w:val="center"/>
-            </w:pPr>
-            <w:r>
-              <w:t>17</w:t>
-            </w:r>
-          </w:p>
-        </w:tc>
-        <w:tc>
-          <w:tcPr>
-            <w:tcW w:w="1119" w:type="dxa"/>
-            <w:shd w:val="clear" w:color="auto" w:fill="auto"/>
-          </w:tcPr>
-          <w:p>
-            <w:pPr>
-              <w:jc w:val="center"/>
-            </w:pPr>
-            <w:r>
-              <w:t>Train</w:t>
-            </w:r>
-          </w:p>
-        </w:tc>
-        <w:tc>
-          <w:tcPr>
-            <w:tcW w:w="1154" w:type="dxa"/>
-            <w:shd w:val="clear" w:color="auto" w:fill="auto"/>
-          </w:tcPr>
-          <w:p>
-            <w:pPr>
-              <w:jc w:val="center"/>
-            </w:pPr>
-            <w:r>
-              <w:t>20</w:t>
-            </w:r>
-          </w:p>
-        </w:tc>
-        <w:tc>
-          <w:tcPr>
-            <w:tcW w:w="1274" w:type="dxa"/>
-            <w:shd w:val="clear" w:color="auto" w:fill="auto"/>
-          </w:tcPr>
-          <w:p>
-            <w:pPr>
-              <w:jc w:val="center"/>
-            </w:pPr>
-            <w:r>
-              <w:t>2.5</w:t>
-            </w:r>
-          </w:p>
-        </w:tc>
-        <w:tc>
-          <w:tcPr>
-            <w:tcW w:w="1083" w:type="dxa"/>
-            <w:shd w:val="clear" w:color="auto" w:fill="auto"/>
-          </w:tcPr>
-          <w:p>
-            <w:pPr>
-              <w:jc w:val="center"/>
-            </w:pPr>
-            <w:r>
-              <w:t>-</w:t>
-            </w:r>
-          </w:p>
-        </w:tc>
-        <w:tc>
-          <w:tcPr>
-            <w:tcW w:w="1177" w:type="dxa"/>
-            <w:shd w:val="clear" w:color="auto" w:fill="auto"/>
-          </w:tcPr>
-          <w:p>
-            <w:pPr>
-              <w:jc w:val="center"/>
-            </w:pPr>
-            <w:r>
-              <w:t>0</w:t>
-            </w:r>
-          </w:p>
-        </w:tc>
-        <w:tc>
-          <w:tcPr>
-            <w:tcW w:w="1484" w:type="dxa"/>
-            <w:shd w:val="clear" w:color="auto" w:fill="auto"/>
-          </w:tcPr>
-          <w:p>
-            <w:pPr>
-              <w:jc w:val="center"/>
-            </w:pPr>
-            <w:r>
-              <w:t>No</w:t>
-            </w:r>
-          </w:p>
-        </w:tc>
-      </w:tr>
-      <w:tr>
-        <w:tc>
-          <w:tcPr>
-            <w:tcW w:w="1112" w:type="dxa"/>
-            <w:shd w:val="clear" w:color="auto" w:fill="auto"/>
-          </w:tcPr>
-          <w:p>
-            <w:pPr>
-              <w:jc w:val="center"/>
-            </w:pPr>
-            <w:r>
-              <w:t>18</w:t>
-            </w:r>
-          </w:p>
-        </w:tc>
-        <w:tc>
-          <w:tcPr>
-            <w:tcW w:w="1119" w:type="dxa"/>
-            <w:shd w:val="clear" w:color="auto" w:fill="auto"/>
-          </w:tcPr>
-          <w:p>
-            <w:pPr>
-              <w:jc w:val="center"/>
-            </w:pPr>
-            <w:r>
-              <w:t>Train</w:t>
-            </w:r>
-          </w:p>
-        </w:tc>
-        <w:tc>
-          <w:tcPr>
-            <w:tcW w:w="1154" w:type="dxa"/>
-            <w:shd w:val="clear" w:color="auto" w:fill="auto"/>
-          </w:tcPr>
-          <w:p>
-            <w:pPr>
-              <w:jc w:val="center"/>
-            </w:pPr>
-            <w:r>
-              <w:t>20</w:t>
-            </w:r>
-          </w:p>
-        </w:tc>
-        <w:tc>
-          <w:tcPr>
-            <w:tcW w:w="1274" w:type="dxa"/>
-            <w:shd w:val="clear" w:color="auto" w:fill="auto"/>
-          </w:tcPr>
-          <w:p>
-            <w:pPr>
-              <w:jc w:val="center"/>
-            </w:pPr>
-            <w:r>
-              <w:t>5</w:t>
-            </w:r>
-          </w:p>
-        </w:tc>
-        <w:tc>
-          <w:tcPr>
-            <w:tcW w:w="1083" w:type="dxa"/>
-            <w:shd w:val="clear" w:color="auto" w:fill="auto"/>
-          </w:tcPr>
-          <w:p>
-            <w:pPr>
-              <w:jc w:val="center"/>
-            </w:pPr>
-            <w:r>
-              <w:t>-</w:t>
-            </w:r>
-          </w:p>
-        </w:tc>
-        <w:tc>
-          <w:tcPr>
-            <w:tcW w:w="1177" w:type="dxa"/>
-            <w:shd w:val="clear" w:color="auto" w:fill="auto"/>
-          </w:tcPr>
-          <w:p>
-            <w:pPr>
-              <w:jc w:val="center"/>
-            </w:pPr>
-            <w:r>
-              <w:t>0</w:t>
-            </w:r>
-          </w:p>
-        </w:tc>
-        <w:tc>
-          <w:tcPr>
-            <w:tcW w:w="1484" w:type="dxa"/>
-            <w:shd w:val="clear" w:color="auto" w:fill="auto"/>
-          </w:tcPr>
-          <w:p>
-            <w:pPr>
-              <w:jc w:val="center"/>
-            </w:pPr>
-            <w:r>
-              <w:t>No</w:t>
-            </w:r>
-          </w:p>
-        </w:tc>
-      </w:tr>
-      <w:tr>
-        <w:tc>
-          <w:tcPr>
-            <w:tcW w:w="1112" w:type="dxa"/>
-            <w:shd w:val="clear" w:color="auto" w:fill="auto"/>
-          </w:tcPr>
-          <w:p>
-            <w:pPr>
-              <w:jc w:val="center"/>
-            </w:pPr>
-            <w:r>
-              <w:t>19</w:t>
-            </w:r>
-          </w:p>
-        </w:tc>
-        <w:tc>
-          <w:tcPr>
-            <w:tcW w:w="1119" w:type="dxa"/>
-            <w:shd w:val="clear" w:color="auto" w:fill="auto"/>
-          </w:tcPr>
-          <w:p>
-            <w:pPr>
-              <w:jc w:val="center"/>
-            </w:pPr>
-            <w:r>
-              <w:t>Test</w:t>
-            </w:r>
-          </w:p>
-        </w:tc>
-        <w:tc>
-          <w:tcPr>
-            <w:tcW w:w="1154" w:type="dxa"/>
-            <w:shd w:val="clear" w:color="auto" w:fill="auto"/>
-          </w:tcPr>
-          <w:p>
-            <w:pPr>
-              <w:jc w:val="center"/>
-            </w:pPr>
-            <w:r>
-              <w:t>20</w:t>
-            </w:r>
-          </w:p>
-        </w:tc>
-        <w:tc>
-          <w:tcPr>
-            <w:tcW w:w="1274" w:type="dxa"/>
-            <w:shd w:val="clear" w:color="auto" w:fill="auto"/>
-          </w:tcPr>
-          <w:p>
-            <w:pPr>
-              <w:jc w:val="center"/>
-            </w:pPr>
-            <w:r>
-              <w:t>5</w:t>
-            </w:r>
-          </w:p>
-        </w:tc>
-        <w:tc>
-          <w:tcPr>
-            <w:tcW w:w="1083" w:type="dxa"/>
-            <w:shd w:val="clear" w:color="auto" w:fill="auto"/>
-          </w:tcPr>
-          <w:p>
-            <w:pPr>
-              <w:jc w:val="center"/>
-            </w:pPr>
-            <w:r>
-              <w:t>-</w:t>
-            </w:r>
-          </w:p>
-        </w:tc>
-        <w:tc>
-          <w:tcPr>
-            <w:tcW w:w="1177" w:type="dxa"/>
-            <w:shd w:val="clear" w:color="auto" w:fill="auto"/>
-          </w:tcPr>
-          <w:p>
-            <w:pPr>
-              <w:jc w:val="center"/>
-            </w:pPr>
-            <w:r>
-              <w:t>0.1</w:t>
-            </w:r>
-          </w:p>
-        </w:tc>
-        <w:tc>
-          <w:tcPr>
-            <w:tcW w:w="1484" w:type="dxa"/>
-            <w:shd w:val="clear" w:color="auto" w:fill="auto"/>
-          </w:tcPr>
-          <w:p>
-            <w:pPr>
-              <w:jc w:val="center"/>
-            </w:pPr>
-            <w:r>
-              <w:t>No</w:t>
-            </w:r>
-          </w:p>
-        </w:tc>
-      </w:tr>
-      <w:tr>
-        <w:tc>
-          <w:tcPr>
-            <w:tcW w:w="1112" w:type="dxa"/>
-            <w:shd w:val="clear" w:color="auto" w:fill="auto"/>
-          </w:tcPr>
-          <w:p>
-            <w:pPr>
-              <w:jc w:val="center"/>
-            </w:pPr>
-            <w:r>
-              <w:t>20</w:t>
-            </w:r>
-          </w:p>
-        </w:tc>
-        <w:tc>
-          <w:tcPr>
-            <w:tcW w:w="1119" w:type="dxa"/>
-            <w:shd w:val="clear" w:color="auto" w:fill="auto"/>
-          </w:tcPr>
-          <w:p>
-            <w:pPr>
-              <w:jc w:val="center"/>
-            </w:pPr>
-            <w:r>
-              <w:t>Train</w:t>
-            </w:r>
-          </w:p>
-        </w:tc>
-        <w:tc>
-          <w:tcPr>
-            <w:tcW w:w="1154" w:type="dxa"/>
-            <w:shd w:val="clear" w:color="auto" w:fill="auto"/>
-          </w:tcPr>
-          <w:p>
-            <w:pPr>
-              <w:jc w:val="center"/>
-            </w:pPr>
-            <w:r>
-              <w:t>20</w:t>
-            </w:r>
-          </w:p>
-        </w:tc>
-        <w:tc>
-          <w:tcPr>
-            <w:tcW w:w="1274" w:type="dxa"/>
-            <w:shd w:val="clear" w:color="auto" w:fill="auto"/>
-          </w:tcPr>
-          <w:p>
-            <w:pPr>
-              <w:jc w:val="center"/>
-            </w:pPr>
-            <w:r>
-              <w:t>5</w:t>
-            </w:r>
-          </w:p>
-        </w:tc>
-        <w:tc>
-          <w:tcPr>
-            <w:tcW w:w="1083" w:type="dxa"/>
-            <w:shd w:val="clear" w:color="auto" w:fill="auto"/>
-          </w:tcPr>
-          <w:p>
-            <w:pPr>
-              <w:jc w:val="center"/>
-            </w:pPr>
-            <w:r>
-              <w:t>-</w:t>
-            </w:r>
-          </w:p>
-        </w:tc>
-        <w:tc>
-          <w:tcPr>
-            <w:tcW w:w="1177" w:type="dxa"/>
-            <w:shd w:val="clear" w:color="auto" w:fill="auto"/>
-          </w:tcPr>
-          <w:p>
-            <w:pPr>
-              <w:jc w:val="center"/>
-            </w:pPr>
-            <w:r>
-              <w:t>1</w:t>
-            </w:r>
-          </w:p>
-        </w:tc>
-        <w:tc>
-          <w:tcPr>
-            <w:tcW w:w="1484" w:type="dxa"/>
-            <w:shd w:val="clear" w:color="auto" w:fill="auto"/>
+            <w:shd w:val="clear" w:color="auto" w:fill="FFCCFF"/>
           </w:tcPr>
           <w:p>
             <w:pPr>

</xml_diff>